<commit_message>
Report is updated (1-d).
</commit_message>
<xml_diff>
--- a/EE464_Project#2_Report.docx
+++ b/EE464_Project#2_Report.docx
@@ -58,18 +58,7 @@
           <w:sz w:val="32"/>
           <w:szCs w:val="32"/>
         </w:rPr>
-        <w:t xml:space="preserve">                 </w:t>
-      </w:r>
-      <w:r>
-        <w:rPr>
-          <w:rFonts w:ascii="Calibri" w:hAnsi="Calibri" w:cstheme="minorEastAsia"/>
-          <w:b/>
-          <w:bCs/>
-          <w:color w:val="000000"/>
-          <w:sz w:val="32"/>
-          <w:szCs w:val="32"/>
-        </w:rPr>
-        <w:t>ELECTRICAL AND ELECTRONICS ENGINEERING DEPARTMENT</w:t>
+        <w:t xml:space="preserve">                 ELECTRICAL AND ELECTRONICS ENGINEERING DEPARTMENT</w:t>
       </w:r>
     </w:p>
     <w:p>
@@ -129,8 +118,6 @@
           </wp:inline>
         </w:drawing>
       </w:r>
-      <w:bookmarkStart w:id="0" w:name="_GoBack"/>
-      <w:bookmarkEnd w:id="0"/>
     </w:p>
     <w:p>
       <w:pPr>
@@ -526,10 +513,7 @@
         <w:tab/>
       </w:r>
       <w:r>
-        <w:t>The first step of designing transformer is the calculation of “Area Product” for our design. Area product is a constant which is a product of the cross section area and window area of the core. One can easily choose suitable core for the transformer with t</w:t>
-      </w:r>
-      <w:r>
-        <w:t>he help of area product. The required area product can be calculated as follows:</w:t>
+        <w:t>The first step of designing transformer is the calculation of “Area Product” for our design. Area product is a constant which is a product of the cross section area and window area of the core. One can easily choose suitable core for the transformer with the help of area product. The required area product can be calculated as follows:</w:t>
       </w:r>
     </w:p>
     <w:p/>
@@ -658,13 +642,7 @@
               <w:rPr>
                 <w:rFonts w:ascii="Cambria Math" w:hAnsi="Cambria Math"/>
               </w:rPr>
-              <m:t>*</m:t>
-            </m:r>
-            <m:r>
-              <w:rPr>
-                <w:rFonts w:ascii="Cambria Math" w:hAnsi="Cambria Math"/>
-              </w:rPr>
-              <m:t>J</m:t>
+              <m:t>*J</m:t>
             </m:r>
           </m:num>
           <m:den>
@@ -672,13 +650,7 @@
               <w:rPr>
                 <w:rFonts w:ascii="Cambria Math" w:hAnsi="Cambria Math"/>
               </w:rPr>
-              <m:t>K</m:t>
-            </m:r>
-            <m:r>
-              <w:rPr>
-                <w:rFonts w:ascii="Cambria Math" w:hAnsi="Cambria Math"/>
-              </w:rPr>
-              <m:t>*</m:t>
+              <m:t>K*</m:t>
             </m:r>
             <m:sSub>
               <m:sSubPr>
@@ -709,13 +681,7 @@
               <w:rPr>
                 <w:rFonts w:ascii="Cambria Math" w:hAnsi="Cambria Math"/>
               </w:rPr>
-              <m:t>*</m:t>
-            </m:r>
-            <m:r>
-              <w:rPr>
-                <w:rFonts w:ascii="Cambria Math" w:hAnsi="Cambria Math"/>
-              </w:rPr>
-              <m:t>f</m:t>
+              <m:t>*f</m:t>
             </m:r>
           </m:den>
         </m:f>
@@ -750,10 +716,7 @@
       </w:r>
       <w:proofErr w:type="gramEnd"/>
       <w:r>
-        <w:t xml:space="preserve"> P is output power of 40 W, J is the current density of 500 circ.mil/A, K is a constant of 0.0005 for forward converte</w:t>
-      </w:r>
-      <w:r>
-        <w:t>r, B is flux density of 1300 Gauss and f is frequency of 30 kHz. The result of this calculation is 1.05 cm</w:t>
+        <w:t xml:space="preserve"> P is output power of 40 W, J is the current density of 500 circ.mil/A, K is a constant of 0.0005 for forward converter, B is flux density of 1300 Gauss and f is frequency of 30 kHz. The result of this calculation is 1.05 cm</w:t>
       </w:r>
       <w:r>
         <w:rPr>
@@ -976,10 +939,7 @@
       <w:r>
         <w:lastRenderedPageBreak/>
         <w:tab/>
-        <w:t>Next thing to do was calculating number of</w:t>
-      </w:r>
-      <w:r>
-        <w:t xml:space="preserve"> turns on primary side of the transformer. For this purpose we have used the following formula.</w:t>
+        <w:t>Next thing to do was calculating number of turns on primary side of the transformer. For this purpose we have used the following formula.</w:t>
       </w:r>
     </w:p>
     <w:p>
@@ -1087,31 +1047,7 @@
                 <w:rPr>
                   <w:rFonts w:ascii="Cambria Math" w:hAnsi="Cambria Math"/>
                 </w:rPr>
-                <m:t>4*</m:t>
-              </m:r>
-              <m:r>
-                <w:rPr>
-                  <w:rFonts w:ascii="Cambria Math" w:hAnsi="Cambria Math"/>
-                </w:rPr>
-                <m:t>B</m:t>
-              </m:r>
-              <m:r>
-                <w:rPr>
-                  <w:rFonts w:ascii="Cambria Math" w:hAnsi="Cambria Math"/>
-                </w:rPr>
-                <m:t>*</m:t>
-              </m:r>
-              <m:r>
-                <w:rPr>
-                  <w:rFonts w:ascii="Cambria Math" w:hAnsi="Cambria Math"/>
-                </w:rPr>
-                <m:t>f</m:t>
-              </m:r>
-              <m:r>
-                <w:rPr>
-                  <w:rFonts w:ascii="Cambria Math" w:hAnsi="Cambria Math"/>
-                </w:rPr>
-                <m:t>*</m:t>
+                <m:t>4*B*f*</m:t>
               </m:r>
               <m:sSub>
                 <m:sSubPr>
@@ -1410,202 +1346,190 @@
       </w:r>
       <w:proofErr w:type="gramEnd"/>
       <w:r>
-        <w:t xml:space="preserve"> V is maximum voltage of primary side and</w:t>
-      </w:r>
-      <w:r>
+        <w:t xml:space="preserve"> V is maximum voltage of primary side and </w:t>
+      </w:r>
+      <w:proofErr w:type="spellStart"/>
+      <w:r>
+        <w:t>A</w:t>
+      </w:r>
+      <w:r>
+        <w:rPr>
+          <w:vertAlign w:val="subscript"/>
+        </w:rPr>
+        <w:t>e</w:t>
+      </w:r>
+      <w:proofErr w:type="spellEnd"/>
+      <w:r>
+        <w:t xml:space="preserve"> is the cross section area of the core. We have found required number of turns for primary side as 32. After that, we needed to find secondary number of turns of the transformer. As we all know, input voltage of the transformer changes </w:t>
+      </w:r>
+      <w:proofErr w:type="gramStart"/>
+      <w:r>
+        <w:t>between 24 to 48 V.</w:t>
+      </w:r>
+      <w:proofErr w:type="gramEnd"/>
+      <w:r>
+        <w:t xml:space="preserve"> Also, it is advised not to increase the duty cycle of the forward converter above 0.5. </w:t>
+      </w:r>
+      <w:proofErr w:type="gramStart"/>
+      <w:r>
+        <w:t>Because, there should be enough time for reset circuit to send remaining current to secondary side.</w:t>
+      </w:r>
+      <w:proofErr w:type="gramEnd"/>
+      <w:r>
+        <w:t xml:space="preserve"> So, the transformer should be able to transfer required power at minimum voltage and maximum duty cycle. If input voltage increases to a higher value, we can easily decrease duty cycle to transfer same amount of power. To calculate secondary side number of turns we have used following formula</w:t>
+      </w:r>
+    </w:p>
+    <w:p/>
+    <w:p>
+      <w:pPr>
+        <w:rPr>
+          <w:b/>
+        </w:rPr>
+      </w:pPr>
+      <w:r>
+        <w:tab/>
+      </w:r>
+      <w:r>
+        <w:tab/>
+      </w:r>
+      <w:r>
+        <w:tab/>
+      </w:r>
+      <w:r>
+        <w:tab/>
+      </w:r>
+      <w:r>
+        <w:tab/>
+      </w:r>
+      <w:r>
+        <w:tab/>
+      </w:r>
+      <w:r>
+        <w:tab/>
+      </w:r>
+      <w:r>
+        <w:tab/>
+      </w:r>
+      <w:r>
+        <w:tab/>
+      </w:r>
+    </w:p>
+    <w:p>
+      <w:pPr>
+        <w:rPr>
+          <w:b/>
+        </w:rPr>
+      </w:pPr>
+      <w:r>
+        <w:tab/>
+      </w:r>
+      <w:r>
+        <w:tab/>
+      </w:r>
+      <w:r>
+        <w:tab/>
+      </w:r>
+      <w:r>
+        <w:tab/>
+      </w:r>
+      <w:r>
+        <w:tab/>
+      </w:r>
+      <w:r>
+        <w:tab/>
+      </w:r>
+      <w:r>
+        <w:tab/>
+      </w:r>
+      <w:r>
+        <w:tab/>
+      </w:r>
+      <w:r>
+        <w:tab/>
+      </w:r>
+      <w:r>
+        <w:tab/>
+      </w:r>
+    </w:p>
+    <w:p>
+      <w:pPr>
+        <w:rPr>
+          <w:b/>
+        </w:rPr>
+      </w:pPr>
+      <w:r>
+        <w:tab/>
+      </w:r>
+      <w:r>
+        <w:tab/>
+      </w:r>
+      <w:r>
+        <w:tab/>
+      </w:r>
+      <w:r>
+        <w:tab/>
+      </w:r>
+      <w:r>
+        <w:tab/>
+      </w:r>
+      <w:r>
+        <w:tab/>
+      </w:r>
+      <w:r>
+        <w:tab/>
+      </w:r>
+      <w:r>
+        <w:tab/>
+      </w:r>
+      <w:r>
+        <w:tab/>
+        <w:t xml:space="preserve">     (3)</w:t>
+      </w:r>
+    </w:p>
+    <w:p/>
+    <w:p>
+      <w:pPr>
+        <w:rPr>
+          <w:b/>
+        </w:rPr>
+      </w:pPr>
+      <w:r>
+        <w:tab/>
+        <w:t xml:space="preserve">We have added a margin voltage to output voltage because there might be a voltage drop because of diodes and inductor. </w:t>
+      </w:r>
+      <w:proofErr w:type="spellStart"/>
+      <w:r>
+        <w:t>V</w:t>
+      </w:r>
+      <w:r>
+        <w:rPr>
+          <w:vertAlign w:val="subscript"/>
+        </w:rPr>
+        <w:t>pmin</w:t>
+      </w:r>
+      <w:proofErr w:type="spellEnd"/>
+      <w:r>
+        <w:t xml:space="preserve"> is 24 V and </w:t>
+      </w:r>
+      <w:proofErr w:type="spellStart"/>
+      <w:r>
+        <w:t>D</w:t>
+      </w:r>
+      <w:r>
+        <w:rPr>
+          <w:vertAlign w:val="subscript"/>
+        </w:rPr>
+        <w:t>max</w:t>
+      </w:r>
+      <w:proofErr w:type="spellEnd"/>
+      <w:r>
+        <w:rPr>
+          <w:vertAlign w:val="subscript"/>
+        </w:rPr>
         <w:t xml:space="preserve"> </w:t>
       </w:r>
-      <w:proofErr w:type="spellStart"/>
-      <w:r>
-        <w:t>A</w:t>
-      </w:r>
-      <w:r>
-        <w:rPr>
-          <w:vertAlign w:val="subscript"/>
-        </w:rPr>
-        <w:t>e</w:t>
-      </w:r>
-      <w:proofErr w:type="spellEnd"/>
-      <w:r>
-        <w:t xml:space="preserve"> is the cross section area of the core. We have found required number of turns for primary side as 32. After that, we needed to find secondary number of turns of the transformer. As we all know, input voltage of the transformer changes </w:t>
-      </w:r>
-      <w:proofErr w:type="gramStart"/>
-      <w:r>
-        <w:t xml:space="preserve">between 24 to 48 </w:t>
-      </w:r>
-      <w:r>
-        <w:t>V.</w:t>
-      </w:r>
-      <w:proofErr w:type="gramEnd"/>
-      <w:r>
-        <w:t xml:space="preserve"> Also, it is advised not to increase the duty cycle of the forward converter above 0.5. </w:t>
-      </w:r>
-      <w:proofErr w:type="gramStart"/>
-      <w:r>
-        <w:t>Because, there should be enough time for reset circuit to send remaining current to secondary side.</w:t>
-      </w:r>
-      <w:proofErr w:type="gramEnd"/>
-      <w:r>
-        <w:t xml:space="preserve"> So, the transformer should be able to transfer required power at m</w:t>
-      </w:r>
-      <w:r>
-        <w:t>inimum voltage and maximum duty cycle. If input voltage increases to a higher value, we can easily decrease duty cycle to transfer same amount of power. To calculate secondary side number of turns we have used following formula</w:t>
-      </w:r>
-    </w:p>
-    <w:p/>
-    <w:p>
-      <w:pPr>
-        <w:rPr>
-          <w:b/>
-        </w:rPr>
-      </w:pPr>
-      <w:r>
-        <w:tab/>
-      </w:r>
-      <w:r>
-        <w:tab/>
-      </w:r>
-      <w:r>
-        <w:tab/>
-      </w:r>
-      <w:r>
-        <w:tab/>
-      </w:r>
-      <w:r>
-        <w:tab/>
-      </w:r>
-      <w:r>
-        <w:tab/>
-      </w:r>
-      <w:r>
-        <w:tab/>
-      </w:r>
-      <w:r>
-        <w:tab/>
-      </w:r>
-      <w:r>
-        <w:tab/>
-      </w:r>
-    </w:p>
-    <w:p>
-      <w:pPr>
-        <w:rPr>
-          <w:b/>
-        </w:rPr>
-      </w:pPr>
-      <w:r>
-        <w:tab/>
-      </w:r>
-      <w:r>
-        <w:tab/>
-      </w:r>
-      <w:r>
-        <w:tab/>
-      </w:r>
-      <w:r>
-        <w:tab/>
-      </w:r>
-      <w:r>
-        <w:tab/>
-      </w:r>
-      <w:r>
-        <w:tab/>
-      </w:r>
-      <w:r>
-        <w:tab/>
-      </w:r>
-      <w:r>
-        <w:tab/>
-      </w:r>
-      <w:r>
-        <w:tab/>
-      </w:r>
-      <w:r>
-        <w:tab/>
-      </w:r>
-    </w:p>
-    <w:p>
-      <w:pPr>
-        <w:rPr>
-          <w:b/>
-        </w:rPr>
-      </w:pPr>
-      <w:r>
-        <w:tab/>
-      </w:r>
-      <w:r>
-        <w:tab/>
-      </w:r>
-      <w:r>
-        <w:tab/>
-      </w:r>
-      <w:r>
-        <w:tab/>
-      </w:r>
-      <w:r>
-        <w:tab/>
-      </w:r>
-      <w:r>
-        <w:tab/>
-      </w:r>
-      <w:r>
-        <w:tab/>
-      </w:r>
-      <w:r>
-        <w:tab/>
-      </w:r>
-      <w:r>
-        <w:tab/>
-        <w:t xml:space="preserve">     (3)</w:t>
-      </w:r>
-    </w:p>
-    <w:p/>
-    <w:p>
-      <w:pPr>
-        <w:rPr>
-          <w:b/>
-        </w:rPr>
-      </w:pPr>
-      <w:r>
-        <w:tab/>
-        <w:t xml:space="preserve">We have added a margin voltage to output voltage because there might be a voltage drop because of diodes and inductor. </w:t>
-      </w:r>
-      <w:proofErr w:type="spellStart"/>
-      <w:r>
-        <w:t>V</w:t>
-      </w:r>
-      <w:r>
-        <w:rPr>
-          <w:vertAlign w:val="subscript"/>
-        </w:rPr>
-        <w:t>pmin</w:t>
-      </w:r>
-      <w:proofErr w:type="spellEnd"/>
-      <w:r>
-        <w:t xml:space="preserve"> is 24 V and </w:t>
-      </w:r>
-      <w:proofErr w:type="spellStart"/>
-      <w:r>
-        <w:t>D</w:t>
-      </w:r>
-      <w:r>
-        <w:rPr>
-          <w:vertAlign w:val="subscript"/>
-        </w:rPr>
-        <w:t>max</w:t>
-      </w:r>
-      <w:proofErr w:type="spellEnd"/>
-      <w:r>
-        <w:rPr>
-          <w:vertAlign w:val="subscript"/>
-        </w:rPr>
-        <w:t xml:space="preserve"> </w:t>
-      </w:r>
-      <w:r>
-        <w:t>is 0.5 for this case. The resultant secondary side number of turns is 29. Finally, the reset winding</w:t>
-      </w:r>
-      <w:r>
-        <w:t xml:space="preserve"> number of turns is decided to be equal to primary number of turns which is 32.</w:t>
+      <w:r>
+        <w:t>is 0.5 for this case. The resultant secondary side number of turns is 29. Finally, the reset winding number of turns is decided to be equal to primary number of turns which is 32.</w:t>
       </w:r>
       <w:r>
         <w:tab/>
@@ -1638,10 +1562,7 @@
         <w:t>2</w:t>
       </w:r>
       <w:r>
-        <w:t xml:space="preserve"> is commonly accepted in power electronics designs. So, we chose AWG 17 for primary side, AWG 15 for seconda</w:t>
-      </w:r>
-      <w:r>
-        <w:t xml:space="preserve">ry side and AWG 25 for reset winding. To check the feasibility of windings we have calculated winding factor. </w:t>
+        <w:t xml:space="preserve"> is commonly accepted in power electronics designs. So, we chose AWG 17 for primary side, AWG 15 for secondary side and AWG 25 for reset winding. To check the feasibility of windings we have calculated winding factor. </w:t>
       </w:r>
     </w:p>
     <w:p/>
@@ -1798,10 +1719,7 @@
       </w:pPr>
       <w:r>
         <w:tab/>
-        <w:t>Winding factor of the transformer was in acceptable limits. So, we have moved on to DC</w:t>
-      </w:r>
-      <w:r>
-        <w:t xml:space="preserve"> loss calculation. For this purpose, we needed mean length per turn of the cables so that we can calculate total length of the windings. The following formula calculates mean length per turn for the selected core.</w:t>
+        <w:t>Winding factor of the transformer was in acceptable limits. So, we have moved on to DC loss calculation. For this purpose, we needed mean length per turn of the cables so that we can calculate total length of the windings. The following formula calculates mean length per turn for the selected core.</w:t>
       </w:r>
     </w:p>
     <w:p/>
@@ -1816,13 +1734,7 @@
           <w:rPr>
             <w:rFonts w:ascii="Cambria Math" w:hAnsi="Cambria Math"/>
           </w:rPr>
-          <m:t>MLT</m:t>
-        </m:r>
-        <m:r>
-          <w:rPr>
-            <w:rFonts w:ascii="Cambria Math" w:hAnsi="Cambria Math"/>
-          </w:rPr>
-          <m:t>=</m:t>
+          <m:t>MLT=</m:t>
         </m:r>
         <m:d>
           <m:dPr>
@@ -1895,19 +1807,7 @@
           <w:rPr>
             <w:rFonts w:ascii="Cambria Math" w:hAnsi="Cambria Math"/>
           </w:rPr>
-          <m:t>*</m:t>
-        </m:r>
-        <m:r>
-          <w:rPr>
-            <w:rFonts w:ascii="Cambria Math" w:hAnsi="Cambria Math"/>
-          </w:rPr>
-          <m:t>0.5*2</m:t>
-        </m:r>
-        <m:r>
-          <w:rPr>
-            <w:rFonts w:ascii="Cambria Math" w:hAnsi="Cambria Math"/>
-          </w:rPr>
-          <m:t>π</m:t>
+          <m:t>*0.5*2π</m:t>
         </m:r>
       </m:oMath>
       <w:r>
@@ -1967,10 +1867,7 @@
       </w:r>
       <w:r>
         <w:tab/>
-        <w:t>(</w:t>
-      </w:r>
-      <w:r>
-        <w:t>5)</w:t>
+        <w:t>(5)</w:t>
       </w:r>
     </w:p>
     <w:p/>
@@ -2001,10 +1898,7 @@
       </w:r>
       <w:proofErr w:type="gramEnd"/>
       <w:r>
-        <w:t xml:space="preserve"> they will pile up closer to the middle. So, there is a factor of 0.</w:t>
-      </w:r>
-      <w:r>
-        <w:t>5 which takes that into account.</w:t>
+        <w:t xml:space="preserve"> they will pile up closer to the middle. So, there is a factor of 0.5 which takes that into account.</w:t>
       </w:r>
     </w:p>
     <w:p>
@@ -2059,8 +1953,6 @@
       </w:pPr>
       <w:r>
         <w:tab/>
-      </w:r>
-      <w:r>
         <w:t xml:space="preserve">The next thing to do was calculating core loss of the transformer. For this purpose we have used Steinmetz core loss equation which is given in the website of the Magnetics for P </w:t>
       </w:r>
       <w:proofErr w:type="gramStart"/>
@@ -2135,7 +2027,13 @@
               <w:rPr>
                 <w:rFonts w:ascii="Cambria Math" w:hAnsi="Cambria Math"/>
               </w:rPr>
-              <m:t>core</m:t>
+              <m:t>c</m:t>
+            </m:r>
+            <m:r>
+              <w:rPr>
+                <w:rFonts w:ascii="Cambria Math" w:hAnsi="Cambria Math"/>
+              </w:rPr>
+              <m:t>ore</m:t>
             </m:r>
           </m:sub>
         </m:sSub>
@@ -2143,13 +2041,7 @@
           <w:rPr>
             <w:rFonts w:ascii="Cambria Math" w:hAnsi="Cambria Math"/>
           </w:rPr>
-          <m:t>*</m:t>
-        </m:r>
-        <m:r>
-          <w:rPr>
-            <w:rFonts w:ascii="Cambria Math" w:hAnsi="Cambria Math"/>
-          </w:rPr>
-          <m:t>3.2*</m:t>
+          <m:t>*3.2*</m:t>
         </m:r>
         <m:sSup>
           <m:sSupPr>
@@ -2226,25 +2118,7 @@
               <w:rPr>
                 <w:rFonts w:ascii="Cambria Math" w:hAnsi="Cambria Math"/>
               </w:rPr>
-              <m:t>2.45-0.031</m:t>
-            </m:r>
-            <m:r>
-              <w:rPr>
-                <w:rFonts w:ascii="Cambria Math" w:hAnsi="Cambria Math"/>
-              </w:rPr>
-              <m:t>T</m:t>
-            </m:r>
-            <m:r>
-              <w:rPr>
-                <w:rFonts w:ascii="Cambria Math" w:hAnsi="Cambria Math"/>
-              </w:rPr>
-              <m:t>+0.000</m:t>
-            </m:r>
-            <m:r>
-              <w:rPr>
-                <w:rFonts w:ascii="Cambria Math" w:hAnsi="Cambria Math"/>
-              </w:rPr>
-              <m:t>165</m:t>
+              <m:t>2.45-0.031T+0.000165</m:t>
             </m:r>
             <m:sSup>
               <m:sSupPr>
@@ -2342,14 +2216,1608 @@
       </w:r>
     </w:p>
     <w:p>
-      <w:pPr>
-        <w:rPr>
-          <w:b/>
-        </w:rPr>
-      </w:pPr>
-      <w:r>
-        <w:tab/>
-      </w:r>
+      <w:r>
+        <w:tab/>
+      </w:r>
+    </w:p>
+    <w:p>
+      <w:pPr>
+        <w:rPr>
+          <w:b/>
+        </w:rPr>
+      </w:pPr>
+      <w:r>
+        <w:rPr>
+          <w:b/>
+        </w:rPr>
+        <w:t>d)</w:t>
+      </w:r>
+    </w:p>
+    <w:p/>
+    <w:p>
+      <w:pPr>
+        <w:rPr>
+          <w:rFonts w:asciiTheme="minorHAnsi" w:hAnsiTheme="minorHAnsi" w:cstheme="minorHAnsi"/>
+          <w:color w:val="000000" w:themeColor="text1"/>
+          <w:szCs w:val="20"/>
+        </w:rPr>
+      </w:pPr>
+      <w:r>
+        <w:rPr>
+          <w:rFonts w:asciiTheme="minorHAnsi" w:hAnsiTheme="minorHAnsi" w:cstheme="minorHAnsi"/>
+          <w:color w:val="000000" w:themeColor="text1"/>
+          <w:szCs w:val="20"/>
+        </w:rPr>
+        <w:t>The peak-peak ripple current on the inductor can be calculated for rising current during the ON-time:</w:t>
+      </w:r>
+    </w:p>
+    <w:p>
+      <w:pPr>
+        <w:rPr>
+          <w:rFonts w:asciiTheme="minorHAnsi" w:hAnsiTheme="minorHAnsi" w:cstheme="minorHAnsi"/>
+          <w:color w:val="000000" w:themeColor="text1"/>
+          <w:sz w:val="20"/>
+          <w:szCs w:val="20"/>
+        </w:rPr>
+      </w:pPr>
+    </w:p>
+    <w:p>
+      <w:pPr>
+        <w:rPr>
+          <w:rFonts w:asciiTheme="minorHAnsi" w:hAnsiTheme="minorHAnsi" w:cstheme="minorHAnsi"/>
+          <w:color w:val="000000" w:themeColor="text1"/>
+        </w:rPr>
+      </w:pPr>
+      <m:oMathPara>
+        <m:oMath>
+          <m:r>
+            <w:rPr>
+              <w:rFonts w:ascii="Cambria Math" w:hAnsi="Cambria Math" w:cstheme="minorHAnsi"/>
+              <w:color w:val="000000" w:themeColor="text1"/>
+            </w:rPr>
+            <m:t xml:space="preserve"> ∆</m:t>
+          </m:r>
+          <m:sSub>
+            <m:sSubPr>
+              <m:ctrlPr>
+                <w:rPr>
+                  <w:rFonts w:ascii="Cambria Math" w:hAnsi="Cambria Math" w:cstheme="minorHAnsi"/>
+                  <w:i/>
+                  <w:color w:val="000000" w:themeColor="text1"/>
+                </w:rPr>
+              </m:ctrlPr>
+            </m:sSubPr>
+            <m:e>
+              <m:r>
+                <w:rPr>
+                  <w:rFonts w:ascii="Cambria Math" w:hAnsi="Cambria Math" w:cstheme="minorHAnsi"/>
+                  <w:color w:val="000000" w:themeColor="text1"/>
+                </w:rPr>
+                <m:t>i</m:t>
+              </m:r>
+            </m:e>
+            <m:sub>
+              <m:r>
+                <w:rPr>
+                  <w:rFonts w:ascii="Cambria Math" w:hAnsi="Cambria Math" w:cstheme="minorHAnsi"/>
+                  <w:color w:val="000000" w:themeColor="text1"/>
+                </w:rPr>
+                <m:t>L</m:t>
+              </m:r>
+            </m:sub>
+          </m:sSub>
+          <m:r>
+            <w:rPr>
+              <w:rFonts w:ascii="Cambria Math" w:hAnsi="Cambria Math" w:cstheme="minorHAnsi"/>
+              <w:color w:val="000000" w:themeColor="text1"/>
+            </w:rPr>
+            <m:t xml:space="preserve">= </m:t>
+          </m:r>
+          <m:d>
+            <m:dPr>
+              <m:ctrlPr>
+                <w:rPr>
+                  <w:rFonts w:ascii="Cambria Math" w:hAnsi="Cambria Math" w:cstheme="minorHAnsi"/>
+                  <w:i/>
+                  <w:color w:val="000000" w:themeColor="text1"/>
+                </w:rPr>
+              </m:ctrlPr>
+            </m:dPr>
+            <m:e>
+              <m:r>
+                <w:rPr>
+                  <w:rFonts w:ascii="Cambria Math" w:hAnsi="Cambria Math" w:cstheme="minorHAnsi"/>
+                  <w:color w:val="000000" w:themeColor="text1"/>
+                </w:rPr>
+                <m:t xml:space="preserve">   </m:t>
+              </m:r>
+              <m:f>
+                <m:fPr>
+                  <m:ctrlPr>
+                    <w:rPr>
+                      <w:rFonts w:ascii="Cambria Math" w:hAnsi="Cambria Math" w:cstheme="minorHAnsi"/>
+                      <w:i/>
+                      <w:color w:val="000000" w:themeColor="text1"/>
+                    </w:rPr>
+                  </m:ctrlPr>
+                </m:fPr>
+                <m:num>
+                  <m:sSub>
+                    <m:sSubPr>
+                      <m:ctrlPr>
+                        <w:rPr>
+                          <w:rFonts w:ascii="Cambria Math" w:hAnsi="Cambria Math" w:cstheme="minorHAnsi"/>
+                          <w:i/>
+                          <w:color w:val="000000" w:themeColor="text1"/>
+                        </w:rPr>
+                      </m:ctrlPr>
+                    </m:sSubPr>
+                    <m:e>
+                      <m:r>
+                        <w:rPr>
+                          <w:rFonts w:ascii="Cambria Math" w:hAnsi="Cambria Math" w:cstheme="minorHAnsi"/>
+                          <w:color w:val="000000" w:themeColor="text1"/>
+                        </w:rPr>
+                        <m:t>N</m:t>
+                      </m:r>
+                    </m:e>
+                    <m:sub>
+                      <m:r>
+                        <w:rPr>
+                          <w:rFonts w:ascii="Cambria Math" w:hAnsi="Cambria Math" w:cstheme="minorHAnsi"/>
+                          <w:color w:val="000000" w:themeColor="text1"/>
+                        </w:rPr>
+                        <m:t>2</m:t>
+                      </m:r>
+                    </m:sub>
+                  </m:sSub>
+                </m:num>
+                <m:den>
+                  <m:sSub>
+                    <m:sSubPr>
+                      <m:ctrlPr>
+                        <w:rPr>
+                          <w:rFonts w:ascii="Cambria Math" w:hAnsi="Cambria Math" w:cstheme="minorHAnsi"/>
+                          <w:i/>
+                          <w:color w:val="000000" w:themeColor="text1"/>
+                        </w:rPr>
+                      </m:ctrlPr>
+                    </m:sSubPr>
+                    <m:e>
+                      <m:r>
+                        <w:rPr>
+                          <w:rFonts w:ascii="Cambria Math" w:hAnsi="Cambria Math" w:cstheme="minorHAnsi"/>
+                          <w:color w:val="000000" w:themeColor="text1"/>
+                        </w:rPr>
+                        <m:t>N</m:t>
+                      </m:r>
+                    </m:e>
+                    <m:sub>
+                      <m:r>
+                        <w:rPr>
+                          <w:rFonts w:ascii="Cambria Math" w:hAnsi="Cambria Math" w:cstheme="minorHAnsi"/>
+                          <w:color w:val="000000" w:themeColor="text1"/>
+                        </w:rPr>
+                        <m:t>1</m:t>
+                      </m:r>
+                    </m:sub>
+                  </m:sSub>
+                </m:den>
+              </m:f>
+              <m:r>
+                <w:rPr>
+                  <w:rFonts w:ascii="Cambria Math" w:hAnsi="Cambria Math" w:cstheme="minorHAnsi"/>
+                  <w:color w:val="000000" w:themeColor="text1"/>
+                </w:rPr>
+                <m:t xml:space="preserve">. </m:t>
+              </m:r>
+              <m:sSub>
+                <m:sSubPr>
+                  <m:ctrlPr>
+                    <w:rPr>
+                      <w:rFonts w:ascii="Cambria Math" w:hAnsi="Cambria Math" w:cstheme="minorHAnsi"/>
+                      <w:i/>
+                      <w:color w:val="000000" w:themeColor="text1"/>
+                    </w:rPr>
+                  </m:ctrlPr>
+                </m:sSubPr>
+                <m:e>
+                  <m:r>
+                    <w:rPr>
+                      <w:rFonts w:ascii="Cambria Math" w:hAnsi="Cambria Math" w:cstheme="minorHAnsi"/>
+                      <w:color w:val="000000" w:themeColor="text1"/>
+                    </w:rPr>
+                    <m:t>V</m:t>
+                  </m:r>
+                </m:e>
+                <m:sub>
+                  <m:r>
+                    <w:rPr>
+                      <w:rFonts w:ascii="Cambria Math" w:hAnsi="Cambria Math" w:cstheme="minorHAnsi"/>
+                      <w:color w:val="000000" w:themeColor="text1"/>
+                    </w:rPr>
+                    <m:t xml:space="preserve">i </m:t>
+                  </m:r>
+                </m:sub>
+              </m:sSub>
+              <m:r>
+                <w:rPr>
+                  <w:rFonts w:ascii="Cambria Math" w:hAnsi="Cambria Math" w:cstheme="minorHAnsi"/>
+                  <w:color w:val="000000" w:themeColor="text1"/>
+                </w:rPr>
+                <m:t>-</m:t>
+              </m:r>
+              <m:sSub>
+                <m:sSubPr>
+                  <m:ctrlPr>
+                    <w:rPr>
+                      <w:rFonts w:ascii="Cambria Math" w:hAnsi="Cambria Math" w:cstheme="minorHAnsi"/>
+                      <w:i/>
+                      <w:color w:val="000000" w:themeColor="text1"/>
+                    </w:rPr>
+                  </m:ctrlPr>
+                </m:sSubPr>
+                <m:e>
+                  <m:r>
+                    <w:rPr>
+                      <w:rFonts w:ascii="Cambria Math" w:hAnsi="Cambria Math" w:cstheme="minorHAnsi"/>
+                      <w:color w:val="000000" w:themeColor="text1"/>
+                    </w:rPr>
+                    <m:t>V</m:t>
+                  </m:r>
+                </m:e>
+                <m:sub>
+                  <m:r>
+                    <w:rPr>
+                      <w:rFonts w:ascii="Cambria Math" w:hAnsi="Cambria Math" w:cstheme="minorHAnsi"/>
+                      <w:color w:val="000000" w:themeColor="text1"/>
+                    </w:rPr>
+                    <m:t xml:space="preserve">o  </m:t>
+                  </m:r>
+                </m:sub>
+              </m:sSub>
+            </m:e>
+          </m:d>
+          <m:r>
+            <w:rPr>
+              <w:rFonts w:ascii="Cambria Math" w:hAnsi="Cambria Math" w:cstheme="minorHAnsi"/>
+              <w:color w:val="000000" w:themeColor="text1"/>
+            </w:rPr>
+            <m:t xml:space="preserve"> . </m:t>
+          </m:r>
+          <m:f>
+            <m:fPr>
+              <m:ctrlPr>
+                <w:rPr>
+                  <w:rFonts w:ascii="Cambria Math" w:hAnsi="Cambria Math" w:cstheme="minorHAnsi"/>
+                  <w:i/>
+                  <w:color w:val="000000" w:themeColor="text1"/>
+                </w:rPr>
+              </m:ctrlPr>
+            </m:fPr>
+            <m:num>
+              <m:r>
+                <w:rPr>
+                  <w:rFonts w:ascii="Cambria Math" w:hAnsi="Cambria Math" w:cstheme="minorHAnsi"/>
+                  <w:color w:val="000000" w:themeColor="text1"/>
+                </w:rPr>
+                <m:t>1</m:t>
+              </m:r>
+            </m:num>
+            <m:den>
+              <m:r>
+                <w:rPr>
+                  <w:rFonts w:ascii="Cambria Math" w:hAnsi="Cambria Math" w:cstheme="minorHAnsi"/>
+                  <w:color w:val="000000" w:themeColor="text1"/>
+                </w:rPr>
+                <m:t>L</m:t>
+              </m:r>
+            </m:den>
+          </m:f>
+          <m:r>
+            <w:rPr>
+              <w:rFonts w:ascii="Cambria Math" w:hAnsi="Cambria Math" w:cstheme="minorHAnsi"/>
+              <w:color w:val="000000" w:themeColor="text1"/>
+            </w:rPr>
+            <m:t xml:space="preserve"> . </m:t>
+          </m:r>
+          <m:sSub>
+            <m:sSubPr>
+              <m:ctrlPr>
+                <w:rPr>
+                  <w:rFonts w:ascii="Cambria Math" w:hAnsi="Cambria Math" w:cstheme="minorHAnsi"/>
+                  <w:i/>
+                  <w:color w:val="000000" w:themeColor="text1"/>
+                </w:rPr>
+              </m:ctrlPr>
+            </m:sSubPr>
+            <m:e>
+              <m:r>
+                <w:rPr>
+                  <w:rFonts w:ascii="Cambria Math" w:hAnsi="Cambria Math" w:cstheme="minorHAnsi"/>
+                  <w:color w:val="000000" w:themeColor="text1"/>
+                </w:rPr>
+                <m:t>t</m:t>
+              </m:r>
+            </m:e>
+            <m:sub>
+              <m:r>
+                <w:rPr>
+                  <w:rFonts w:ascii="Cambria Math" w:hAnsi="Cambria Math" w:cstheme="minorHAnsi"/>
+                  <w:color w:val="000000" w:themeColor="text1"/>
+                </w:rPr>
+                <m:t>on</m:t>
+              </m:r>
+            </m:sub>
+          </m:sSub>
+        </m:oMath>
+      </m:oMathPara>
+    </w:p>
+    <w:p>
+      <w:pPr>
+        <w:rPr>
+          <w:rFonts w:asciiTheme="minorHAnsi" w:hAnsiTheme="minorHAnsi" w:cstheme="minorHAnsi"/>
+          <w:color w:val="000000" w:themeColor="text1"/>
+        </w:rPr>
+      </w:pPr>
+      <m:oMathPara>
+        <m:oMath>
+          <m:r>
+            <w:rPr>
+              <w:rFonts w:ascii="Cambria Math" w:hAnsi="Cambria Math" w:cstheme="minorHAnsi"/>
+              <w:color w:val="000000" w:themeColor="text1"/>
+            </w:rPr>
+            <m:t xml:space="preserve">   ∆</m:t>
+          </m:r>
+          <m:sSub>
+            <m:sSubPr>
+              <m:ctrlPr>
+                <w:rPr>
+                  <w:rFonts w:ascii="Cambria Math" w:hAnsi="Cambria Math" w:cstheme="minorHAnsi"/>
+                  <w:i/>
+                  <w:color w:val="000000" w:themeColor="text1"/>
+                </w:rPr>
+              </m:ctrlPr>
+            </m:sSubPr>
+            <m:e>
+              <m:r>
+                <w:rPr>
+                  <w:rFonts w:ascii="Cambria Math" w:hAnsi="Cambria Math" w:cstheme="minorHAnsi"/>
+                  <w:color w:val="000000" w:themeColor="text1"/>
+                </w:rPr>
+                <m:t>i</m:t>
+              </m:r>
+            </m:e>
+            <m:sub>
+              <m:r>
+                <w:rPr>
+                  <w:rFonts w:ascii="Cambria Math" w:hAnsi="Cambria Math" w:cstheme="minorHAnsi"/>
+                  <w:color w:val="000000" w:themeColor="text1"/>
+                </w:rPr>
+                <m:t>L</m:t>
+              </m:r>
+            </m:sub>
+          </m:sSub>
+          <m:r>
+            <w:rPr>
+              <w:rFonts w:ascii="Cambria Math" w:hAnsi="Cambria Math" w:cstheme="minorHAnsi"/>
+              <w:color w:val="000000" w:themeColor="text1"/>
+            </w:rPr>
+            <m:t xml:space="preserve">= </m:t>
+          </m:r>
+          <m:d>
+            <m:dPr>
+              <m:ctrlPr>
+                <w:rPr>
+                  <w:rFonts w:ascii="Cambria Math" w:hAnsi="Cambria Math" w:cstheme="minorHAnsi"/>
+                  <w:i/>
+                  <w:color w:val="000000" w:themeColor="text1"/>
+                </w:rPr>
+              </m:ctrlPr>
+            </m:dPr>
+            <m:e>
+              <m:r>
+                <w:rPr>
+                  <w:rFonts w:ascii="Cambria Math" w:hAnsi="Cambria Math" w:cstheme="minorHAnsi"/>
+                  <w:color w:val="000000" w:themeColor="text1"/>
+                </w:rPr>
+                <m:t>1-</m:t>
+              </m:r>
+              <m:f>
+                <m:fPr>
+                  <m:ctrlPr>
+                    <w:rPr>
+                      <w:rFonts w:ascii="Cambria Math" w:hAnsi="Cambria Math" w:cstheme="minorHAnsi"/>
+                      <w:i/>
+                      <w:color w:val="000000" w:themeColor="text1"/>
+                    </w:rPr>
+                  </m:ctrlPr>
+                </m:fPr>
+                <m:num>
+                  <m:sSub>
+                    <m:sSubPr>
+                      <m:ctrlPr>
+                        <w:rPr>
+                          <w:rFonts w:ascii="Cambria Math" w:hAnsi="Cambria Math" w:cstheme="minorHAnsi"/>
+                          <w:i/>
+                          <w:color w:val="000000" w:themeColor="text1"/>
+                        </w:rPr>
+                      </m:ctrlPr>
+                    </m:sSubPr>
+                    <m:e>
+                      <m:r>
+                        <w:rPr>
+                          <w:rFonts w:ascii="Cambria Math" w:hAnsi="Cambria Math" w:cstheme="minorHAnsi"/>
+                          <w:color w:val="000000" w:themeColor="text1"/>
+                        </w:rPr>
+                        <m:t>N</m:t>
+                      </m:r>
+                    </m:e>
+                    <m:sub>
+                      <m:r>
+                        <w:rPr>
+                          <w:rFonts w:ascii="Cambria Math" w:hAnsi="Cambria Math" w:cstheme="minorHAnsi"/>
+                          <w:color w:val="000000" w:themeColor="text1"/>
+                        </w:rPr>
+                        <m:t>1</m:t>
+                      </m:r>
+                    </m:sub>
+                  </m:sSub>
+                </m:num>
+                <m:den>
+                  <m:sSub>
+                    <m:sSubPr>
+                      <m:ctrlPr>
+                        <w:rPr>
+                          <w:rFonts w:ascii="Cambria Math" w:hAnsi="Cambria Math" w:cstheme="minorHAnsi"/>
+                          <w:i/>
+                          <w:color w:val="000000" w:themeColor="text1"/>
+                        </w:rPr>
+                      </m:ctrlPr>
+                    </m:sSubPr>
+                    <m:e>
+                      <m:r>
+                        <w:rPr>
+                          <w:rFonts w:ascii="Cambria Math" w:hAnsi="Cambria Math" w:cstheme="minorHAnsi"/>
+                          <w:color w:val="000000" w:themeColor="text1"/>
+                        </w:rPr>
+                        <m:t>N</m:t>
+                      </m:r>
+                    </m:e>
+                    <m:sub>
+                      <m:r>
+                        <w:rPr>
+                          <w:rFonts w:ascii="Cambria Math" w:hAnsi="Cambria Math" w:cstheme="minorHAnsi"/>
+                          <w:color w:val="000000" w:themeColor="text1"/>
+                        </w:rPr>
+                        <m:t>2</m:t>
+                      </m:r>
+                    </m:sub>
+                  </m:sSub>
+                </m:den>
+              </m:f>
+              <m:r>
+                <w:rPr>
+                  <w:rFonts w:ascii="Cambria Math" w:hAnsi="Cambria Math" w:cstheme="minorHAnsi"/>
+                  <w:color w:val="000000" w:themeColor="text1"/>
+                </w:rPr>
+                <m:t xml:space="preserve">. </m:t>
+              </m:r>
+              <m:f>
+                <m:fPr>
+                  <m:ctrlPr>
+                    <w:rPr>
+                      <w:rFonts w:ascii="Cambria Math" w:hAnsi="Cambria Math" w:cstheme="minorHAnsi"/>
+                      <w:i/>
+                      <w:color w:val="000000" w:themeColor="text1"/>
+                    </w:rPr>
+                  </m:ctrlPr>
+                </m:fPr>
+                <m:num>
+                  <m:r>
+                    <w:rPr>
+                      <w:rFonts w:ascii="Cambria Math" w:hAnsi="Cambria Math" w:cstheme="minorHAnsi"/>
+                      <w:color w:val="000000" w:themeColor="text1"/>
+                    </w:rPr>
+                    <m:t>1</m:t>
+                  </m:r>
+                </m:num>
+                <m:den>
+                  <m:sSub>
+                    <m:sSubPr>
+                      <m:ctrlPr>
+                        <w:rPr>
+                          <w:rFonts w:ascii="Cambria Math" w:hAnsi="Cambria Math" w:cstheme="minorHAnsi"/>
+                          <w:i/>
+                          <w:color w:val="000000" w:themeColor="text1"/>
+                        </w:rPr>
+                      </m:ctrlPr>
+                    </m:sSubPr>
+                    <m:e>
+                      <m:r>
+                        <w:rPr>
+                          <w:rFonts w:ascii="Cambria Math" w:hAnsi="Cambria Math" w:cstheme="minorHAnsi"/>
+                          <w:color w:val="000000" w:themeColor="text1"/>
+                        </w:rPr>
+                        <m:t>V</m:t>
+                      </m:r>
+                    </m:e>
+                    <m:sub>
+                      <m:r>
+                        <w:rPr>
+                          <w:rFonts w:ascii="Cambria Math" w:hAnsi="Cambria Math" w:cstheme="minorHAnsi"/>
+                          <w:color w:val="000000" w:themeColor="text1"/>
+                        </w:rPr>
+                        <m:t xml:space="preserve">i </m:t>
+                      </m:r>
+                    </m:sub>
+                  </m:sSub>
+                </m:den>
+              </m:f>
+              <m:r>
+                <w:rPr>
+                  <w:rFonts w:ascii="Cambria Math" w:hAnsi="Cambria Math" w:cstheme="minorHAnsi"/>
+                  <w:color w:val="000000" w:themeColor="text1"/>
+                </w:rPr>
+                <m:t>.</m:t>
+              </m:r>
+              <m:sSub>
+                <m:sSubPr>
+                  <m:ctrlPr>
+                    <w:rPr>
+                      <w:rFonts w:ascii="Cambria Math" w:hAnsi="Cambria Math" w:cstheme="minorHAnsi"/>
+                      <w:i/>
+                      <w:color w:val="000000" w:themeColor="text1"/>
+                    </w:rPr>
+                  </m:ctrlPr>
+                </m:sSubPr>
+                <m:e>
+                  <m:r>
+                    <w:rPr>
+                      <w:rFonts w:ascii="Cambria Math" w:hAnsi="Cambria Math" w:cstheme="minorHAnsi"/>
+                      <w:color w:val="000000" w:themeColor="text1"/>
+                    </w:rPr>
+                    <m:t>V</m:t>
+                  </m:r>
+                </m:e>
+                <m:sub>
+                  <m:r>
+                    <w:rPr>
+                      <w:rFonts w:ascii="Cambria Math" w:hAnsi="Cambria Math" w:cstheme="minorHAnsi"/>
+                      <w:color w:val="000000" w:themeColor="text1"/>
+                    </w:rPr>
+                    <m:t xml:space="preserve">o </m:t>
+                  </m:r>
+                </m:sub>
+              </m:sSub>
+            </m:e>
+          </m:d>
+          <m:r>
+            <w:rPr>
+              <w:rFonts w:ascii="Cambria Math" w:hAnsi="Cambria Math" w:cstheme="minorHAnsi"/>
+              <w:color w:val="000000" w:themeColor="text1"/>
+            </w:rPr>
+            <m:t xml:space="preserve"> . </m:t>
+          </m:r>
+          <m:f>
+            <m:fPr>
+              <m:ctrlPr>
+                <w:rPr>
+                  <w:rFonts w:ascii="Cambria Math" w:hAnsi="Cambria Math" w:cstheme="minorHAnsi"/>
+                  <w:i/>
+                  <w:color w:val="000000" w:themeColor="text1"/>
+                </w:rPr>
+              </m:ctrlPr>
+            </m:fPr>
+            <m:num>
+              <m:r>
+                <w:rPr>
+                  <w:rFonts w:ascii="Cambria Math" w:hAnsi="Cambria Math" w:cstheme="minorHAnsi"/>
+                  <w:color w:val="000000" w:themeColor="text1"/>
+                </w:rPr>
+                <m:t>1</m:t>
+              </m:r>
+            </m:num>
+            <m:den>
+              <m:sSub>
+                <m:sSubPr>
+                  <m:ctrlPr>
+                    <w:rPr>
+                      <w:rFonts w:ascii="Cambria Math" w:hAnsi="Cambria Math" w:cstheme="minorHAnsi"/>
+                      <w:i/>
+                      <w:color w:val="000000" w:themeColor="text1"/>
+                    </w:rPr>
+                  </m:ctrlPr>
+                </m:sSubPr>
+                <m:e>
+                  <m:r>
+                    <w:rPr>
+                      <w:rFonts w:ascii="Cambria Math" w:hAnsi="Cambria Math" w:cstheme="minorHAnsi"/>
+                      <w:color w:val="000000" w:themeColor="text1"/>
+                    </w:rPr>
+                    <m:t>L</m:t>
+                  </m:r>
+                </m:e>
+                <m:sub>
+                  <m:r>
+                    <w:rPr>
+                      <w:rFonts w:ascii="Cambria Math" w:hAnsi="Cambria Math" w:cstheme="minorHAnsi"/>
+                      <w:color w:val="000000" w:themeColor="text1"/>
+                    </w:rPr>
+                    <m:t>o</m:t>
+                  </m:r>
+                </m:sub>
+              </m:sSub>
+            </m:den>
+          </m:f>
+          <m:r>
+            <w:rPr>
+              <w:rFonts w:ascii="Cambria Math" w:hAnsi="Cambria Math" w:cstheme="minorHAnsi"/>
+              <w:color w:val="000000" w:themeColor="text1"/>
+            </w:rPr>
+            <m:t xml:space="preserve"> . </m:t>
+          </m:r>
+          <m:sSub>
+            <m:sSubPr>
+              <m:ctrlPr>
+                <w:rPr>
+                  <w:rFonts w:ascii="Cambria Math" w:hAnsi="Cambria Math" w:cstheme="minorHAnsi"/>
+                  <w:i/>
+                  <w:color w:val="000000" w:themeColor="text1"/>
+                </w:rPr>
+              </m:ctrlPr>
+            </m:sSubPr>
+            <m:e>
+              <m:r>
+                <w:rPr>
+                  <w:rFonts w:ascii="Cambria Math" w:hAnsi="Cambria Math" w:cstheme="minorHAnsi"/>
+                  <w:color w:val="000000" w:themeColor="text1"/>
+                </w:rPr>
+                <m:t>V</m:t>
+              </m:r>
+            </m:e>
+            <m:sub>
+              <m:r>
+                <w:rPr>
+                  <w:rFonts w:ascii="Cambria Math" w:hAnsi="Cambria Math" w:cstheme="minorHAnsi"/>
+                  <w:color w:val="000000" w:themeColor="text1"/>
+                </w:rPr>
+                <m:t xml:space="preserve">o </m:t>
+              </m:r>
+            </m:sub>
+          </m:sSub>
+          <m:f>
+            <m:fPr>
+              <m:ctrlPr>
+                <w:rPr>
+                  <w:rFonts w:ascii="Cambria Math" w:hAnsi="Cambria Math" w:cstheme="minorHAnsi"/>
+                  <w:i/>
+                  <w:color w:val="000000" w:themeColor="text1"/>
+                </w:rPr>
+              </m:ctrlPr>
+            </m:fPr>
+            <m:num>
+              <m:r>
+                <w:rPr>
+                  <w:rFonts w:ascii="Cambria Math" w:hAnsi="Cambria Math" w:cstheme="minorHAnsi"/>
+                  <w:color w:val="000000" w:themeColor="text1"/>
+                </w:rPr>
+                <m:t>1</m:t>
+              </m:r>
+            </m:num>
+            <m:den>
+              <m:sSub>
+                <m:sSubPr>
+                  <m:ctrlPr>
+                    <w:rPr>
+                      <w:rFonts w:ascii="Cambria Math" w:hAnsi="Cambria Math" w:cstheme="minorHAnsi"/>
+                      <w:i/>
+                      <w:color w:val="000000" w:themeColor="text1"/>
+                    </w:rPr>
+                  </m:ctrlPr>
+                </m:sSubPr>
+                <m:e>
+                  <m:r>
+                    <w:rPr>
+                      <w:rFonts w:ascii="Cambria Math" w:hAnsi="Cambria Math" w:cstheme="minorHAnsi"/>
+                      <w:color w:val="000000" w:themeColor="text1"/>
+                    </w:rPr>
+                    <m:t>f</m:t>
+                  </m:r>
+                </m:e>
+                <m:sub>
+                  <m:r>
+                    <w:rPr>
+                      <w:rFonts w:ascii="Cambria Math" w:hAnsi="Cambria Math" w:cstheme="minorHAnsi"/>
+                      <w:color w:val="000000" w:themeColor="text1"/>
+                    </w:rPr>
+                    <m:t>s</m:t>
+                  </m:r>
+                </m:sub>
+              </m:sSub>
+            </m:den>
+          </m:f>
+          <m:r>
+            <w:rPr>
+              <w:rFonts w:ascii="Cambria Math" w:hAnsi="Cambria Math" w:cstheme="minorHAnsi"/>
+              <w:color w:val="000000" w:themeColor="text1"/>
+            </w:rPr>
+            <m:t xml:space="preserve"> = </m:t>
+          </m:r>
+          <m:d>
+            <m:dPr>
+              <m:ctrlPr>
+                <w:rPr>
+                  <w:rFonts w:ascii="Cambria Math" w:hAnsi="Cambria Math" w:cstheme="minorHAnsi"/>
+                  <w:i/>
+                  <w:color w:val="000000" w:themeColor="text1"/>
+                </w:rPr>
+              </m:ctrlPr>
+            </m:dPr>
+            <m:e>
+              <m:r>
+                <w:rPr>
+                  <w:rFonts w:ascii="Cambria Math" w:hAnsi="Cambria Math" w:cstheme="minorHAnsi"/>
+                  <w:color w:val="000000" w:themeColor="text1"/>
+                </w:rPr>
+                <m:t>1-</m:t>
+              </m:r>
+              <m:f>
+                <m:fPr>
+                  <m:ctrlPr>
+                    <w:rPr>
+                      <w:rFonts w:ascii="Cambria Math" w:hAnsi="Cambria Math" w:cstheme="minorHAnsi"/>
+                      <w:i/>
+                      <w:color w:val="000000" w:themeColor="text1"/>
+                    </w:rPr>
+                  </m:ctrlPr>
+                </m:fPr>
+                <m:num>
+                  <m:r>
+                    <w:rPr>
+                      <w:rFonts w:ascii="Cambria Math" w:hAnsi="Cambria Math" w:cstheme="minorHAnsi"/>
+                      <w:color w:val="000000" w:themeColor="text1"/>
+                    </w:rPr>
+                    <m:t>32</m:t>
+                  </m:r>
+                </m:num>
+                <m:den>
+                  <m:r>
+                    <w:rPr>
+                      <w:rFonts w:ascii="Cambria Math" w:hAnsi="Cambria Math" w:cstheme="minorHAnsi"/>
+                      <w:color w:val="000000" w:themeColor="text1"/>
+                    </w:rPr>
+                    <m:t>29</m:t>
+                  </m:r>
+                </m:den>
+              </m:f>
+              <m:r>
+                <w:rPr>
+                  <w:rFonts w:ascii="Cambria Math" w:hAnsi="Cambria Math" w:cstheme="minorHAnsi"/>
+                  <w:color w:val="000000" w:themeColor="text1"/>
+                </w:rPr>
+                <m:t xml:space="preserve">. </m:t>
+              </m:r>
+              <m:f>
+                <m:fPr>
+                  <m:ctrlPr>
+                    <w:rPr>
+                      <w:rFonts w:ascii="Cambria Math" w:hAnsi="Cambria Math" w:cstheme="minorHAnsi"/>
+                      <w:i/>
+                      <w:color w:val="000000" w:themeColor="text1"/>
+                    </w:rPr>
+                  </m:ctrlPr>
+                </m:fPr>
+                <m:num>
+                  <m:r>
+                    <w:rPr>
+                      <w:rFonts w:ascii="Cambria Math" w:hAnsi="Cambria Math" w:cstheme="minorHAnsi"/>
+                      <w:color w:val="000000" w:themeColor="text1"/>
+                    </w:rPr>
+                    <m:t>1</m:t>
+                  </m:r>
+                </m:num>
+                <m:den>
+                  <m:r>
+                    <w:rPr>
+                      <w:rFonts w:ascii="Cambria Math" w:hAnsi="Cambria Math" w:cstheme="minorHAnsi"/>
+                      <w:color w:val="000000" w:themeColor="text1"/>
+                    </w:rPr>
+                    <m:t>48</m:t>
+                  </m:r>
+                </m:den>
+              </m:f>
+              <m:r>
+                <w:rPr>
+                  <w:rFonts w:ascii="Cambria Math" w:hAnsi="Cambria Math" w:cstheme="minorHAnsi"/>
+                  <w:color w:val="000000" w:themeColor="text1"/>
+                </w:rPr>
+                <m:t>.10</m:t>
+              </m:r>
+            </m:e>
+          </m:d>
+          <m:r>
+            <w:rPr>
+              <w:rFonts w:ascii="Cambria Math" w:hAnsi="Cambria Math" w:cstheme="minorHAnsi"/>
+              <w:color w:val="000000" w:themeColor="text1"/>
+            </w:rPr>
+            <m:t xml:space="preserve"> . </m:t>
+          </m:r>
+          <m:f>
+            <m:fPr>
+              <m:ctrlPr>
+                <w:rPr>
+                  <w:rFonts w:ascii="Cambria Math" w:hAnsi="Cambria Math" w:cstheme="minorHAnsi"/>
+                  <w:i/>
+                  <w:color w:val="000000" w:themeColor="text1"/>
+                </w:rPr>
+              </m:ctrlPr>
+            </m:fPr>
+            <m:num>
+              <m:r>
+                <w:rPr>
+                  <w:rFonts w:ascii="Cambria Math" w:hAnsi="Cambria Math" w:cstheme="minorHAnsi"/>
+                  <w:color w:val="000000" w:themeColor="text1"/>
+                </w:rPr>
+                <m:t>1</m:t>
+              </m:r>
+            </m:num>
+            <m:den>
+              <m:r>
+                <w:rPr>
+                  <w:rFonts w:ascii="Cambria Math" w:hAnsi="Cambria Math" w:cstheme="minorHAnsi"/>
+                  <w:color w:val="000000" w:themeColor="text1"/>
+                </w:rPr>
+                <m:t>5.</m:t>
+              </m:r>
+              <m:sSup>
+                <m:sSupPr>
+                  <m:ctrlPr>
+                    <w:rPr>
+                      <w:rFonts w:ascii="Cambria Math" w:hAnsi="Cambria Math" w:cstheme="minorHAnsi"/>
+                      <w:i/>
+                      <w:color w:val="000000" w:themeColor="text1"/>
+                    </w:rPr>
+                  </m:ctrlPr>
+                </m:sSupPr>
+                <m:e>
+                  <m:r>
+                    <w:rPr>
+                      <w:rFonts w:ascii="Cambria Math" w:hAnsi="Cambria Math" w:cstheme="minorHAnsi"/>
+                      <w:color w:val="000000" w:themeColor="text1"/>
+                    </w:rPr>
+                    <m:t>10</m:t>
+                  </m:r>
+                </m:e>
+                <m:sup>
+                  <m:r>
+                    <w:rPr>
+                      <w:rFonts w:ascii="Cambria Math" w:hAnsi="Cambria Math" w:cstheme="minorHAnsi"/>
+                      <w:color w:val="000000" w:themeColor="text1"/>
+                    </w:rPr>
+                    <m:t>-4</m:t>
+                  </m:r>
+                </m:sup>
+              </m:sSup>
+            </m:den>
+          </m:f>
+          <m:r>
+            <w:rPr>
+              <w:rFonts w:ascii="Cambria Math" w:hAnsi="Cambria Math" w:cstheme="minorHAnsi"/>
+              <w:color w:val="000000" w:themeColor="text1"/>
+            </w:rPr>
+            <m:t xml:space="preserve"> . 10</m:t>
+          </m:r>
+          <m:f>
+            <m:fPr>
+              <m:ctrlPr>
+                <w:rPr>
+                  <w:rFonts w:ascii="Cambria Math" w:hAnsi="Cambria Math" w:cstheme="minorHAnsi"/>
+                  <w:i/>
+                  <w:color w:val="000000" w:themeColor="text1"/>
+                </w:rPr>
+              </m:ctrlPr>
+            </m:fPr>
+            <m:num>
+              <m:r>
+                <w:rPr>
+                  <w:rFonts w:ascii="Cambria Math" w:hAnsi="Cambria Math" w:cstheme="minorHAnsi"/>
+                  <w:color w:val="000000" w:themeColor="text1"/>
+                </w:rPr>
+                <m:t>1</m:t>
+              </m:r>
+            </m:num>
+            <m:den>
+              <m:r>
+                <w:rPr>
+                  <w:rFonts w:ascii="Cambria Math" w:hAnsi="Cambria Math" w:cstheme="minorHAnsi"/>
+                  <w:color w:val="000000" w:themeColor="text1"/>
+                </w:rPr>
+                <m:t>30.000</m:t>
+              </m:r>
+            </m:den>
+          </m:f>
+          <m:r>
+            <w:rPr>
+              <w:rFonts w:ascii="Cambria Math" w:hAnsi="Cambria Math" w:cstheme="minorHAnsi"/>
+              <w:color w:val="000000" w:themeColor="text1"/>
+            </w:rPr>
+            <m:t>=0.5 A</m:t>
+          </m:r>
+        </m:oMath>
+      </m:oMathPara>
+    </w:p>
+    <w:p>
+      <w:pPr>
+        <w:rPr>
+          <w:rFonts w:asciiTheme="minorHAnsi" w:hAnsiTheme="minorHAnsi" w:cstheme="minorHAnsi"/>
+          <w:color w:val="000000" w:themeColor="text1"/>
+        </w:rPr>
+      </w:pPr>
+    </w:p>
+    <w:p>
+      <w:pPr>
+        <w:rPr>
+          <w:rFonts w:asciiTheme="minorHAnsi" w:hAnsiTheme="minorHAnsi" w:cstheme="minorHAnsi"/>
+          <w:color w:val="000000" w:themeColor="text1"/>
+        </w:rPr>
+      </w:pPr>
+    </w:p>
+    <w:p>
+      <w:pPr>
+        <w:rPr>
+          <w:rFonts w:asciiTheme="minorHAnsi" w:hAnsiTheme="minorHAnsi" w:cstheme="minorHAnsi"/>
+          <w:color w:val="000000" w:themeColor="text1"/>
+        </w:rPr>
+      </w:pPr>
+      <m:oMathPara>
+        <m:oMath>
+          <m:r>
+            <w:rPr>
+              <w:rFonts w:ascii="Cambria Math" w:hAnsi="Cambria Math" w:cstheme="minorHAnsi"/>
+              <w:color w:val="000000" w:themeColor="text1"/>
+            </w:rPr>
+            <m:t xml:space="preserve">   ∆</m:t>
+          </m:r>
+          <m:sSub>
+            <m:sSubPr>
+              <m:ctrlPr>
+                <w:rPr>
+                  <w:rFonts w:ascii="Cambria Math" w:hAnsi="Cambria Math" w:cstheme="minorHAnsi"/>
+                  <w:i/>
+                  <w:color w:val="000000" w:themeColor="text1"/>
+                </w:rPr>
+              </m:ctrlPr>
+            </m:sSubPr>
+            <m:e>
+              <m:r>
+                <w:rPr>
+                  <w:rFonts w:ascii="Cambria Math" w:hAnsi="Cambria Math" w:cstheme="minorHAnsi"/>
+                  <w:color w:val="000000" w:themeColor="text1"/>
+                </w:rPr>
+                <m:t>i</m:t>
+              </m:r>
+            </m:e>
+            <m:sub>
+              <m:r>
+                <w:rPr>
+                  <w:rFonts w:ascii="Cambria Math" w:hAnsi="Cambria Math" w:cstheme="minorHAnsi"/>
+                  <w:color w:val="000000" w:themeColor="text1"/>
+                </w:rPr>
+                <m:t>L</m:t>
+              </m:r>
+            </m:sub>
+          </m:sSub>
+          <m:r>
+            <w:rPr>
+              <w:rFonts w:ascii="Cambria Math" w:hAnsi="Cambria Math" w:cstheme="minorHAnsi"/>
+              <w:color w:val="000000" w:themeColor="text1"/>
+            </w:rPr>
+            <m:t xml:space="preserve">= </m:t>
+          </m:r>
+          <m:d>
+            <m:dPr>
+              <m:ctrlPr>
+                <w:rPr>
+                  <w:rFonts w:ascii="Cambria Math" w:hAnsi="Cambria Math" w:cstheme="minorHAnsi"/>
+                  <w:i/>
+                  <w:color w:val="000000" w:themeColor="text1"/>
+                </w:rPr>
+              </m:ctrlPr>
+            </m:dPr>
+            <m:e>
+              <m:r>
+                <w:rPr>
+                  <w:rFonts w:ascii="Cambria Math" w:hAnsi="Cambria Math" w:cstheme="minorHAnsi"/>
+                  <w:color w:val="000000" w:themeColor="text1"/>
+                </w:rPr>
+                <m:t>1-</m:t>
+              </m:r>
+              <m:f>
+                <m:fPr>
+                  <m:ctrlPr>
+                    <w:rPr>
+                      <w:rFonts w:ascii="Cambria Math" w:hAnsi="Cambria Math" w:cstheme="minorHAnsi"/>
+                      <w:i/>
+                      <w:color w:val="000000" w:themeColor="text1"/>
+                    </w:rPr>
+                  </m:ctrlPr>
+                </m:fPr>
+                <m:num>
+                  <m:sSub>
+                    <m:sSubPr>
+                      <m:ctrlPr>
+                        <w:rPr>
+                          <w:rFonts w:ascii="Cambria Math" w:hAnsi="Cambria Math" w:cstheme="minorHAnsi"/>
+                          <w:i/>
+                          <w:color w:val="000000" w:themeColor="text1"/>
+                        </w:rPr>
+                      </m:ctrlPr>
+                    </m:sSubPr>
+                    <m:e>
+                      <m:r>
+                        <w:rPr>
+                          <w:rFonts w:ascii="Cambria Math" w:hAnsi="Cambria Math" w:cstheme="minorHAnsi"/>
+                          <w:color w:val="000000" w:themeColor="text1"/>
+                        </w:rPr>
+                        <m:t>N</m:t>
+                      </m:r>
+                    </m:e>
+                    <m:sub>
+                      <m:r>
+                        <w:rPr>
+                          <w:rFonts w:ascii="Cambria Math" w:hAnsi="Cambria Math" w:cstheme="minorHAnsi"/>
+                          <w:color w:val="000000" w:themeColor="text1"/>
+                        </w:rPr>
+                        <m:t>1</m:t>
+                      </m:r>
+                    </m:sub>
+                  </m:sSub>
+                </m:num>
+                <m:den>
+                  <m:sSub>
+                    <m:sSubPr>
+                      <m:ctrlPr>
+                        <w:rPr>
+                          <w:rFonts w:ascii="Cambria Math" w:hAnsi="Cambria Math" w:cstheme="minorHAnsi"/>
+                          <w:i/>
+                          <w:color w:val="000000" w:themeColor="text1"/>
+                        </w:rPr>
+                      </m:ctrlPr>
+                    </m:sSubPr>
+                    <m:e>
+                      <m:r>
+                        <w:rPr>
+                          <w:rFonts w:ascii="Cambria Math" w:hAnsi="Cambria Math" w:cstheme="minorHAnsi"/>
+                          <w:color w:val="000000" w:themeColor="text1"/>
+                        </w:rPr>
+                        <m:t>N</m:t>
+                      </m:r>
+                    </m:e>
+                    <m:sub>
+                      <m:r>
+                        <w:rPr>
+                          <w:rFonts w:ascii="Cambria Math" w:hAnsi="Cambria Math" w:cstheme="minorHAnsi"/>
+                          <w:color w:val="000000" w:themeColor="text1"/>
+                        </w:rPr>
+                        <m:t>2</m:t>
+                      </m:r>
+                    </m:sub>
+                  </m:sSub>
+                </m:den>
+              </m:f>
+              <m:r>
+                <w:rPr>
+                  <w:rFonts w:ascii="Cambria Math" w:hAnsi="Cambria Math" w:cstheme="minorHAnsi"/>
+                  <w:color w:val="000000" w:themeColor="text1"/>
+                </w:rPr>
+                <m:t xml:space="preserve">. </m:t>
+              </m:r>
+              <m:f>
+                <m:fPr>
+                  <m:ctrlPr>
+                    <w:rPr>
+                      <w:rFonts w:ascii="Cambria Math" w:hAnsi="Cambria Math" w:cstheme="minorHAnsi"/>
+                      <w:i/>
+                      <w:color w:val="000000" w:themeColor="text1"/>
+                    </w:rPr>
+                  </m:ctrlPr>
+                </m:fPr>
+                <m:num>
+                  <m:r>
+                    <w:rPr>
+                      <w:rFonts w:ascii="Cambria Math" w:hAnsi="Cambria Math" w:cstheme="minorHAnsi"/>
+                      <w:color w:val="000000" w:themeColor="text1"/>
+                    </w:rPr>
+                    <m:t>1</m:t>
+                  </m:r>
+                </m:num>
+                <m:den>
+                  <m:sSub>
+                    <m:sSubPr>
+                      <m:ctrlPr>
+                        <w:rPr>
+                          <w:rFonts w:ascii="Cambria Math" w:hAnsi="Cambria Math" w:cstheme="minorHAnsi"/>
+                          <w:i/>
+                          <w:color w:val="000000" w:themeColor="text1"/>
+                        </w:rPr>
+                      </m:ctrlPr>
+                    </m:sSubPr>
+                    <m:e>
+                      <m:r>
+                        <w:rPr>
+                          <w:rFonts w:ascii="Cambria Math" w:hAnsi="Cambria Math" w:cstheme="minorHAnsi"/>
+                          <w:color w:val="000000" w:themeColor="text1"/>
+                        </w:rPr>
+                        <m:t>V</m:t>
+                      </m:r>
+                    </m:e>
+                    <m:sub>
+                      <m:r>
+                        <w:rPr>
+                          <w:rFonts w:ascii="Cambria Math" w:hAnsi="Cambria Math" w:cstheme="minorHAnsi"/>
+                          <w:color w:val="000000" w:themeColor="text1"/>
+                        </w:rPr>
+                        <m:t xml:space="preserve">i </m:t>
+                      </m:r>
+                    </m:sub>
+                  </m:sSub>
+                </m:den>
+              </m:f>
+              <m:r>
+                <w:rPr>
+                  <w:rFonts w:ascii="Cambria Math" w:hAnsi="Cambria Math" w:cstheme="minorHAnsi"/>
+                  <w:color w:val="000000" w:themeColor="text1"/>
+                </w:rPr>
+                <m:t>.</m:t>
+              </m:r>
+              <m:sSub>
+                <m:sSubPr>
+                  <m:ctrlPr>
+                    <w:rPr>
+                      <w:rFonts w:ascii="Cambria Math" w:hAnsi="Cambria Math" w:cstheme="minorHAnsi"/>
+                      <w:i/>
+                      <w:color w:val="000000" w:themeColor="text1"/>
+                    </w:rPr>
+                  </m:ctrlPr>
+                </m:sSubPr>
+                <m:e>
+                  <m:r>
+                    <w:rPr>
+                      <w:rFonts w:ascii="Cambria Math" w:hAnsi="Cambria Math" w:cstheme="minorHAnsi"/>
+                      <w:color w:val="000000" w:themeColor="text1"/>
+                    </w:rPr>
+                    <m:t>V</m:t>
+                  </m:r>
+                </m:e>
+                <m:sub>
+                  <m:r>
+                    <w:rPr>
+                      <w:rFonts w:ascii="Cambria Math" w:hAnsi="Cambria Math" w:cstheme="minorHAnsi"/>
+                      <w:color w:val="000000" w:themeColor="text1"/>
+                    </w:rPr>
+                    <m:t xml:space="preserve">o </m:t>
+                  </m:r>
+                </m:sub>
+              </m:sSub>
+            </m:e>
+          </m:d>
+          <m:r>
+            <w:rPr>
+              <w:rFonts w:ascii="Cambria Math" w:hAnsi="Cambria Math" w:cstheme="minorHAnsi"/>
+              <w:color w:val="000000" w:themeColor="text1"/>
+            </w:rPr>
+            <m:t xml:space="preserve"> . </m:t>
+          </m:r>
+          <m:f>
+            <m:fPr>
+              <m:ctrlPr>
+                <w:rPr>
+                  <w:rFonts w:ascii="Cambria Math" w:hAnsi="Cambria Math" w:cstheme="minorHAnsi"/>
+                  <w:i/>
+                  <w:color w:val="000000" w:themeColor="text1"/>
+                </w:rPr>
+              </m:ctrlPr>
+            </m:fPr>
+            <m:num>
+              <m:r>
+                <w:rPr>
+                  <w:rFonts w:ascii="Cambria Math" w:hAnsi="Cambria Math" w:cstheme="minorHAnsi"/>
+                  <w:color w:val="000000" w:themeColor="text1"/>
+                </w:rPr>
+                <m:t>1</m:t>
+              </m:r>
+            </m:num>
+            <m:den>
+              <m:sSub>
+                <m:sSubPr>
+                  <m:ctrlPr>
+                    <w:rPr>
+                      <w:rFonts w:ascii="Cambria Math" w:hAnsi="Cambria Math" w:cstheme="minorHAnsi"/>
+                      <w:i/>
+                      <w:color w:val="000000" w:themeColor="text1"/>
+                    </w:rPr>
+                  </m:ctrlPr>
+                </m:sSubPr>
+                <m:e>
+                  <m:r>
+                    <w:rPr>
+                      <w:rFonts w:ascii="Cambria Math" w:hAnsi="Cambria Math" w:cstheme="minorHAnsi"/>
+                      <w:color w:val="000000" w:themeColor="text1"/>
+                    </w:rPr>
+                    <m:t>L</m:t>
+                  </m:r>
+                </m:e>
+                <m:sub>
+                  <m:r>
+                    <w:rPr>
+                      <w:rFonts w:ascii="Cambria Math" w:hAnsi="Cambria Math" w:cstheme="minorHAnsi"/>
+                      <w:color w:val="000000" w:themeColor="text1"/>
+                    </w:rPr>
+                    <m:t>o</m:t>
+                  </m:r>
+                </m:sub>
+              </m:sSub>
+            </m:den>
+          </m:f>
+          <m:r>
+            <w:rPr>
+              <w:rFonts w:ascii="Cambria Math" w:hAnsi="Cambria Math" w:cstheme="minorHAnsi"/>
+              <w:color w:val="000000" w:themeColor="text1"/>
+            </w:rPr>
+            <m:t xml:space="preserve"> . </m:t>
+          </m:r>
+          <m:sSub>
+            <m:sSubPr>
+              <m:ctrlPr>
+                <w:rPr>
+                  <w:rFonts w:ascii="Cambria Math" w:hAnsi="Cambria Math" w:cstheme="minorHAnsi"/>
+                  <w:i/>
+                  <w:color w:val="000000" w:themeColor="text1"/>
+                </w:rPr>
+              </m:ctrlPr>
+            </m:sSubPr>
+            <m:e>
+              <m:r>
+                <w:rPr>
+                  <w:rFonts w:ascii="Cambria Math" w:hAnsi="Cambria Math" w:cstheme="minorHAnsi"/>
+                  <w:color w:val="000000" w:themeColor="text1"/>
+                </w:rPr>
+                <m:t>V</m:t>
+              </m:r>
+            </m:e>
+            <m:sub>
+              <m:r>
+                <w:rPr>
+                  <w:rFonts w:ascii="Cambria Math" w:hAnsi="Cambria Math" w:cstheme="minorHAnsi"/>
+                  <w:color w:val="000000" w:themeColor="text1"/>
+                </w:rPr>
+                <m:t xml:space="preserve">o </m:t>
+              </m:r>
+            </m:sub>
+          </m:sSub>
+          <m:f>
+            <m:fPr>
+              <m:ctrlPr>
+                <w:rPr>
+                  <w:rFonts w:ascii="Cambria Math" w:hAnsi="Cambria Math" w:cstheme="minorHAnsi"/>
+                  <w:i/>
+                  <w:color w:val="000000" w:themeColor="text1"/>
+                </w:rPr>
+              </m:ctrlPr>
+            </m:fPr>
+            <m:num>
+              <m:r>
+                <w:rPr>
+                  <w:rFonts w:ascii="Cambria Math" w:hAnsi="Cambria Math" w:cstheme="minorHAnsi"/>
+                  <w:color w:val="000000" w:themeColor="text1"/>
+                </w:rPr>
+                <m:t>1</m:t>
+              </m:r>
+            </m:num>
+            <m:den>
+              <m:sSub>
+                <m:sSubPr>
+                  <m:ctrlPr>
+                    <w:rPr>
+                      <w:rFonts w:ascii="Cambria Math" w:hAnsi="Cambria Math" w:cstheme="minorHAnsi"/>
+                      <w:i/>
+                      <w:color w:val="000000" w:themeColor="text1"/>
+                    </w:rPr>
+                  </m:ctrlPr>
+                </m:sSubPr>
+                <m:e>
+                  <m:r>
+                    <w:rPr>
+                      <w:rFonts w:ascii="Cambria Math" w:hAnsi="Cambria Math" w:cstheme="minorHAnsi"/>
+                      <w:color w:val="000000" w:themeColor="text1"/>
+                    </w:rPr>
+                    <m:t>f</m:t>
+                  </m:r>
+                </m:e>
+                <m:sub>
+                  <m:r>
+                    <w:rPr>
+                      <w:rFonts w:ascii="Cambria Math" w:hAnsi="Cambria Math" w:cstheme="minorHAnsi"/>
+                      <w:color w:val="000000" w:themeColor="text1"/>
+                    </w:rPr>
+                    <m:t>s</m:t>
+                  </m:r>
+                </m:sub>
+              </m:sSub>
+            </m:den>
+          </m:f>
+          <m:r>
+            <w:rPr>
+              <w:rFonts w:ascii="Cambria Math" w:hAnsi="Cambria Math" w:cstheme="minorHAnsi"/>
+              <w:color w:val="000000" w:themeColor="text1"/>
+            </w:rPr>
+            <m:t xml:space="preserve"> = </m:t>
+          </m:r>
+          <m:d>
+            <m:dPr>
+              <m:ctrlPr>
+                <w:rPr>
+                  <w:rFonts w:ascii="Cambria Math" w:hAnsi="Cambria Math" w:cstheme="minorHAnsi"/>
+                  <w:i/>
+                  <w:color w:val="000000" w:themeColor="text1"/>
+                </w:rPr>
+              </m:ctrlPr>
+            </m:dPr>
+            <m:e>
+              <m:r>
+                <w:rPr>
+                  <w:rFonts w:ascii="Cambria Math" w:hAnsi="Cambria Math" w:cstheme="minorHAnsi"/>
+                  <w:color w:val="000000" w:themeColor="text1"/>
+                </w:rPr>
+                <m:t>1-</m:t>
+              </m:r>
+              <m:f>
+                <m:fPr>
+                  <m:ctrlPr>
+                    <w:rPr>
+                      <w:rFonts w:ascii="Cambria Math" w:hAnsi="Cambria Math" w:cstheme="minorHAnsi"/>
+                      <w:i/>
+                      <w:color w:val="000000" w:themeColor="text1"/>
+                    </w:rPr>
+                  </m:ctrlPr>
+                </m:fPr>
+                <m:num>
+                  <m:r>
+                    <w:rPr>
+                      <w:rFonts w:ascii="Cambria Math" w:hAnsi="Cambria Math" w:cstheme="minorHAnsi"/>
+                      <w:color w:val="000000" w:themeColor="text1"/>
+                    </w:rPr>
+                    <m:t>32</m:t>
+                  </m:r>
+                </m:num>
+                <m:den>
+                  <m:r>
+                    <w:rPr>
+                      <w:rFonts w:ascii="Cambria Math" w:hAnsi="Cambria Math" w:cstheme="minorHAnsi"/>
+                      <w:color w:val="000000" w:themeColor="text1"/>
+                    </w:rPr>
+                    <m:t>29</m:t>
+                  </m:r>
+                </m:den>
+              </m:f>
+              <m:r>
+                <w:rPr>
+                  <w:rFonts w:ascii="Cambria Math" w:hAnsi="Cambria Math" w:cstheme="minorHAnsi"/>
+                  <w:color w:val="000000" w:themeColor="text1"/>
+                </w:rPr>
+                <m:t xml:space="preserve">. </m:t>
+              </m:r>
+              <m:f>
+                <m:fPr>
+                  <m:ctrlPr>
+                    <w:rPr>
+                      <w:rFonts w:ascii="Cambria Math" w:hAnsi="Cambria Math" w:cstheme="minorHAnsi"/>
+                      <w:i/>
+                      <w:color w:val="000000" w:themeColor="text1"/>
+                    </w:rPr>
+                  </m:ctrlPr>
+                </m:fPr>
+                <m:num>
+                  <m:r>
+                    <w:rPr>
+                      <w:rFonts w:ascii="Cambria Math" w:hAnsi="Cambria Math" w:cstheme="minorHAnsi"/>
+                      <w:color w:val="000000" w:themeColor="text1"/>
+                    </w:rPr>
+                    <m:t>1</m:t>
+                  </m:r>
+                </m:num>
+                <m:den>
+                  <m:r>
+                    <w:rPr>
+                      <w:rFonts w:ascii="Cambria Math" w:hAnsi="Cambria Math" w:cstheme="minorHAnsi"/>
+                      <w:color w:val="000000" w:themeColor="text1"/>
+                    </w:rPr>
+                    <m:t>24</m:t>
+                  </m:r>
+                </m:den>
+              </m:f>
+              <m:r>
+                <w:rPr>
+                  <w:rFonts w:ascii="Cambria Math" w:hAnsi="Cambria Math" w:cstheme="minorHAnsi"/>
+                  <w:color w:val="000000" w:themeColor="text1"/>
+                </w:rPr>
+                <m:t>.10</m:t>
+              </m:r>
+            </m:e>
+          </m:d>
+          <m:r>
+            <w:rPr>
+              <w:rFonts w:ascii="Cambria Math" w:hAnsi="Cambria Math" w:cstheme="minorHAnsi"/>
+              <w:color w:val="000000" w:themeColor="text1"/>
+            </w:rPr>
+            <m:t xml:space="preserve"> . </m:t>
+          </m:r>
+          <m:f>
+            <m:fPr>
+              <m:ctrlPr>
+                <w:rPr>
+                  <w:rFonts w:ascii="Cambria Math" w:hAnsi="Cambria Math" w:cstheme="minorHAnsi"/>
+                  <w:i/>
+                  <w:color w:val="000000" w:themeColor="text1"/>
+                </w:rPr>
+              </m:ctrlPr>
+            </m:fPr>
+            <m:num>
+              <m:r>
+                <w:rPr>
+                  <w:rFonts w:ascii="Cambria Math" w:hAnsi="Cambria Math" w:cstheme="minorHAnsi"/>
+                  <w:color w:val="000000" w:themeColor="text1"/>
+                </w:rPr>
+                <m:t>1</m:t>
+              </m:r>
+            </m:num>
+            <m:den>
+              <m:r>
+                <w:rPr>
+                  <w:rFonts w:ascii="Cambria Math" w:hAnsi="Cambria Math" w:cstheme="minorHAnsi"/>
+                  <w:color w:val="000000" w:themeColor="text1"/>
+                </w:rPr>
+                <m:t>5.</m:t>
+              </m:r>
+              <m:sSup>
+                <m:sSupPr>
+                  <m:ctrlPr>
+                    <w:rPr>
+                      <w:rFonts w:ascii="Cambria Math" w:hAnsi="Cambria Math" w:cstheme="minorHAnsi"/>
+                      <w:i/>
+                      <w:color w:val="000000" w:themeColor="text1"/>
+                    </w:rPr>
+                  </m:ctrlPr>
+                </m:sSupPr>
+                <m:e>
+                  <m:r>
+                    <w:rPr>
+                      <w:rFonts w:ascii="Cambria Math" w:hAnsi="Cambria Math" w:cstheme="minorHAnsi"/>
+                      <w:color w:val="000000" w:themeColor="text1"/>
+                    </w:rPr>
+                    <m:t>10</m:t>
+                  </m:r>
+                </m:e>
+                <m:sup>
+                  <m:r>
+                    <w:rPr>
+                      <w:rFonts w:ascii="Cambria Math" w:hAnsi="Cambria Math" w:cstheme="minorHAnsi"/>
+                      <w:color w:val="000000" w:themeColor="text1"/>
+                    </w:rPr>
+                    <m:t>-4</m:t>
+                  </m:r>
+                </m:sup>
+              </m:sSup>
+            </m:den>
+          </m:f>
+          <m:r>
+            <w:rPr>
+              <w:rFonts w:ascii="Cambria Math" w:hAnsi="Cambria Math" w:cstheme="minorHAnsi"/>
+              <w:color w:val="000000" w:themeColor="text1"/>
+            </w:rPr>
+            <m:t xml:space="preserve"> . 10</m:t>
+          </m:r>
+          <m:f>
+            <m:fPr>
+              <m:ctrlPr>
+                <w:rPr>
+                  <w:rFonts w:ascii="Cambria Math" w:hAnsi="Cambria Math" w:cstheme="minorHAnsi"/>
+                  <w:i/>
+                  <w:color w:val="000000" w:themeColor="text1"/>
+                </w:rPr>
+              </m:ctrlPr>
+            </m:fPr>
+            <m:num>
+              <m:r>
+                <w:rPr>
+                  <w:rFonts w:ascii="Cambria Math" w:hAnsi="Cambria Math" w:cstheme="minorHAnsi"/>
+                  <w:color w:val="000000" w:themeColor="text1"/>
+                </w:rPr>
+                <m:t>1</m:t>
+              </m:r>
+            </m:num>
+            <m:den>
+              <m:r>
+                <w:rPr>
+                  <w:rFonts w:ascii="Cambria Math" w:hAnsi="Cambria Math" w:cstheme="minorHAnsi"/>
+                  <w:color w:val="000000" w:themeColor="text1"/>
+                </w:rPr>
+                <m:t>30.000</m:t>
+              </m:r>
+            </m:den>
+          </m:f>
+          <m:r>
+            <w:rPr>
+              <w:rFonts w:ascii="Cambria Math" w:hAnsi="Cambria Math" w:cstheme="minorHAnsi"/>
+              <w:color w:val="000000" w:themeColor="text1"/>
+            </w:rPr>
+            <m:t>=0.36 A</m:t>
+          </m:r>
+        </m:oMath>
+      </m:oMathPara>
+    </w:p>
+    <w:p>
+      <w:pPr>
+        <w:rPr>
+          <w:rFonts w:asciiTheme="minorHAnsi" w:hAnsiTheme="minorHAnsi" w:cstheme="minorHAnsi"/>
+          <w:color w:val="000000" w:themeColor="text1"/>
+        </w:rPr>
+      </w:pPr>
+    </w:p>
+    <w:p>
+      <w:pPr>
+        <w:rPr>
+          <w:rFonts w:asciiTheme="minorHAnsi" w:hAnsiTheme="minorHAnsi" w:cstheme="minorHAnsi"/>
+          <w:color w:val="000000" w:themeColor="text1"/>
+        </w:rPr>
+      </w:pPr>
+    </w:p>
+    <w:p>
+      <w:pPr>
+        <w:rPr>
+          <w:rFonts w:asciiTheme="minorHAnsi" w:hAnsiTheme="minorHAnsi" w:cstheme="minorHAnsi"/>
+          <w:color w:val="000000" w:themeColor="text1"/>
+        </w:rPr>
+      </w:pPr>
+    </w:p>
+    <w:p>
+      <w:pPr>
+        <w:rPr>
+          <w:rFonts w:asciiTheme="minorHAnsi" w:hAnsiTheme="minorHAnsi" w:cstheme="minorHAnsi"/>
+          <w:color w:val="000000" w:themeColor="text1"/>
+        </w:rPr>
+      </w:pPr>
+      <w:r>
+        <w:rPr>
+          <w:rFonts w:asciiTheme="minorHAnsi" w:hAnsiTheme="minorHAnsi" w:cstheme="minorHAnsi"/>
+          <w:color w:val="000000" w:themeColor="text1"/>
+        </w:rPr>
+        <w:t>So that, if the load current is bigger than</w:t>
+      </w:r>
+      <w:r>
+        <w:rPr>
+          <w:rFonts w:asciiTheme="minorHAnsi" w:hAnsiTheme="minorHAnsi" w:cstheme="minorHAnsi"/>
+          <w:color w:val="000000" w:themeColor="text1"/>
+        </w:rPr>
+        <w:t xml:space="preserve"> ****</w:t>
+      </w:r>
+      <w:r>
+        <w:rPr>
+          <w:rFonts w:asciiTheme="minorHAnsi" w:hAnsiTheme="minorHAnsi" w:cstheme="minorHAnsi"/>
+          <w:color w:val="000000" w:themeColor="text1"/>
+        </w:rPr>
+        <w:t>, the converter gets into the DCM.</w:t>
+      </w:r>
+    </w:p>
+    <w:p>
+      <w:pPr>
+        <w:rPr>
+          <w:b/>
+        </w:rPr>
+      </w:pPr>
+      <w:bookmarkStart w:id="0" w:name="_GoBack"/>
+      <w:bookmarkEnd w:id="0"/>
     </w:p>
     <w:sectPr>
       <w:pgSz w:w="12240" w:h="15840"/>

</xml_diff>